<commit_message>
added box layout + positions, formatted naming, still need pA oligos and sizes
</commit_message>
<xml_diff>
--- a/Labsheets/Team3ispA_Assembly.docx
+++ b/Labsheets/Team3ispA_Assembly.docx
@@ -51,16 +51,15 @@
           <w:color w:val="4472C4" w:themeColor="accent1"/>
           <w:sz w:val="32"/>
         </w:rPr>
-        <w:t xml:space="preserve"> </w:t>
-      </w:r>
-      <w:proofErr w:type="spellStart"/>
+        <w:t xml:space="preserve"> isp</w:t>
+      </w:r>
       <w:r>
         <w:rPr>
           <w:b/>
           <w:color w:val="4472C4" w:themeColor="accent1"/>
           <w:sz w:val="32"/>
         </w:rPr>
-        <w:t>isp</w:t>
+        <w:t>A</w:t>
       </w:r>
       <w:r>
         <w:rPr>
@@ -68,15 +67,6 @@
           <w:color w:val="4472C4" w:themeColor="accent1"/>
           <w:sz w:val="32"/>
         </w:rPr>
-        <w:t>A</w:t>
-      </w:r>
-      <w:proofErr w:type="spellEnd"/>
-      <w:r>
-        <w:rPr>
-          <w:b/>
-          <w:color w:val="4472C4" w:themeColor="accent1"/>
-          <w:sz w:val="32"/>
-        </w:rPr>
         <w:t>#</w:t>
       </w:r>
       <w:r>
@@ -152,95 +142,41 @@
           <w:sz w:val="22"/>
           <w:szCs w:val="22"/>
         </w:rPr>
-        <w:t xml:space="preserve"> </w:t>
-      </w:r>
-      <w:proofErr w:type="spellStart"/>
-      <w:r>
-        <w:rPr>
-          <w:rFonts w:ascii="Calibri" w:hAnsi="Calibri"/>
-          <w:sz w:val="22"/>
-          <w:szCs w:val="22"/>
-        </w:rPr>
-        <w:t>uL</w:t>
-      </w:r>
-      <w:proofErr w:type="spellEnd"/>
-      <w:r>
-        <w:rPr>
-          <w:rFonts w:ascii="Calibri" w:hAnsi="Calibri"/>
-          <w:sz w:val="22"/>
-          <w:szCs w:val="22"/>
-        </w:rPr>
-        <w:t xml:space="preserve"> ddH2O</w:t>
-      </w:r>
-    </w:p>
-    <w:p>
-      <w:pPr>
-        <w:rPr>
-          <w:rFonts w:ascii="Calibri" w:hAnsi="Calibri"/>
-          <w:sz w:val="22"/>
-          <w:szCs w:val="22"/>
-        </w:rPr>
-      </w:pPr>
-      <w:r>
-        <w:rPr>
-          <w:rFonts w:ascii="Calibri" w:hAnsi="Calibri"/>
-          <w:sz w:val="22"/>
-          <w:szCs w:val="22"/>
-        </w:rPr>
-        <w:t xml:space="preserve">4 </w:t>
-      </w:r>
-      <w:proofErr w:type="spellStart"/>
-      <w:r>
-        <w:rPr>
-          <w:rFonts w:ascii="Calibri" w:hAnsi="Calibri"/>
-          <w:sz w:val="22"/>
-          <w:szCs w:val="22"/>
-        </w:rPr>
-        <w:t>uL</w:t>
-      </w:r>
-      <w:proofErr w:type="spellEnd"/>
-      <w:r>
-        <w:rPr>
-          <w:rFonts w:ascii="Calibri" w:hAnsi="Calibri"/>
-          <w:sz w:val="22"/>
-          <w:szCs w:val="22"/>
-        </w:rPr>
-        <w:t xml:space="preserve"> 10x T4 DNA Ligase Buffer</w:t>
-      </w:r>
-    </w:p>
-    <w:p>
-      <w:pPr>
-        <w:rPr>
-          <w:rFonts w:ascii="Calibri" w:hAnsi="Calibri"/>
-          <w:sz w:val="22"/>
-          <w:szCs w:val="22"/>
-        </w:rPr>
-      </w:pPr>
-      <w:r>
-        <w:rPr>
-          <w:rFonts w:ascii="Calibri" w:hAnsi="Calibri"/>
-          <w:sz w:val="22"/>
-          <w:szCs w:val="22"/>
-        </w:rPr>
-        <w:t xml:space="preserve">2 </w:t>
-      </w:r>
-      <w:proofErr w:type="spellStart"/>
-      <w:r>
-        <w:rPr>
-          <w:rFonts w:ascii="Calibri" w:hAnsi="Calibri"/>
-          <w:sz w:val="22"/>
-          <w:szCs w:val="22"/>
-        </w:rPr>
-        <w:t>uL</w:t>
-      </w:r>
-      <w:proofErr w:type="spellEnd"/>
-      <w:r>
-        <w:rPr>
-          <w:rFonts w:ascii="Calibri" w:hAnsi="Calibri"/>
-          <w:sz w:val="22"/>
-          <w:szCs w:val="22"/>
-        </w:rPr>
-        <w:t xml:space="preserve"> </w:t>
+        <w:t xml:space="preserve"> uL ddH2O</w:t>
+      </w:r>
+    </w:p>
+    <w:p>
+      <w:pPr>
+        <w:rPr>
+          <w:rFonts w:ascii="Calibri" w:hAnsi="Calibri"/>
+          <w:sz w:val="22"/>
+          <w:szCs w:val="22"/>
+        </w:rPr>
+      </w:pPr>
+      <w:r>
+        <w:rPr>
+          <w:rFonts w:ascii="Calibri" w:hAnsi="Calibri"/>
+          <w:sz w:val="22"/>
+          <w:szCs w:val="22"/>
+        </w:rPr>
+        <w:t>4 uL 10x T4 DNA Ligase Buffer</w:t>
+      </w:r>
+    </w:p>
+    <w:p>
+      <w:pPr>
+        <w:rPr>
+          <w:rFonts w:ascii="Calibri" w:hAnsi="Calibri"/>
+          <w:sz w:val="22"/>
+          <w:szCs w:val="22"/>
+        </w:rPr>
+      </w:pPr>
+      <w:r>
+        <w:rPr>
+          <w:rFonts w:ascii="Calibri" w:hAnsi="Calibri"/>
+          <w:sz w:val="22"/>
+          <w:szCs w:val="22"/>
+        </w:rPr>
+        <w:t xml:space="preserve">2 uL </w:t>
       </w:r>
       <w:r>
         <w:rPr>
@@ -281,36 +217,8 @@
           <w:sz w:val="22"/>
           <w:szCs w:val="22"/>
         </w:rPr>
-        <w:t xml:space="preserve">2 </w:t>
-      </w:r>
-      <w:proofErr w:type="spellStart"/>
-      <w:r>
-        <w:rPr>
-          <w:rFonts w:ascii="Calibri" w:hAnsi="Calibri"/>
-          <w:sz w:val="22"/>
-          <w:szCs w:val="22"/>
-        </w:rPr>
-        <w:t>uL</w:t>
-      </w:r>
-      <w:proofErr w:type="spellEnd"/>
-      <w:r>
-        <w:rPr>
-          <w:rFonts w:ascii="Calibri" w:hAnsi="Calibri"/>
-          <w:sz w:val="22"/>
-          <w:szCs w:val="22"/>
-        </w:rPr>
-        <w:t xml:space="preserve"> </w:t>
-      </w:r>
-      <w:proofErr w:type="spellStart"/>
-      <w:r>
-        <w:rPr>
-          <w:rFonts w:ascii="Calibri" w:hAnsi="Calibri"/>
-          <w:sz w:val="22"/>
-          <w:szCs w:val="22"/>
-        </w:rPr>
-        <w:t>BsaI</w:t>
-      </w:r>
-      <w:proofErr w:type="spellEnd"/>
+        <w:t>2 uL BsaI</w:t>
+      </w:r>
     </w:p>
     <w:p>
       <w:pPr>
@@ -374,60 +282,24 @@
           <w:sz w:val="22"/>
           <w:szCs w:val="22"/>
         </w:rPr>
-        <w:t xml:space="preserve">8.5 </w:t>
-      </w:r>
-      <w:proofErr w:type="spellStart"/>
-      <w:r>
-        <w:rPr>
-          <w:rFonts w:ascii="Calibri" w:hAnsi="Calibri"/>
-          <w:sz w:val="22"/>
-          <w:szCs w:val="22"/>
-        </w:rPr>
-        <w:t>uL</w:t>
-      </w:r>
-      <w:proofErr w:type="spellEnd"/>
-      <w:r>
-        <w:rPr>
-          <w:rFonts w:ascii="Calibri" w:hAnsi="Calibri"/>
-          <w:sz w:val="22"/>
-          <w:szCs w:val="22"/>
-        </w:rPr>
-        <w:t xml:space="preserve"> Master Mix</w:t>
-      </w:r>
-    </w:p>
-    <w:p>
-      <w:pPr>
-        <w:rPr>
-          <w:rFonts w:ascii="Calibri" w:hAnsi="Calibri"/>
-          <w:sz w:val="22"/>
-          <w:szCs w:val="22"/>
-        </w:rPr>
-      </w:pPr>
-      <w:r>
-        <w:rPr>
-          <w:rFonts w:ascii="Calibri" w:hAnsi="Calibri"/>
-          <w:sz w:val="22"/>
-          <w:szCs w:val="22"/>
-        </w:rPr>
-        <w:t xml:space="preserve">1 </w:t>
-      </w:r>
-      <w:proofErr w:type="spellStart"/>
-      <w:r>
-        <w:rPr>
-          <w:rFonts w:ascii="Calibri" w:hAnsi="Calibri"/>
-          <w:sz w:val="22"/>
-          <w:szCs w:val="22"/>
-        </w:rPr>
-        <w:t>uL</w:t>
-      </w:r>
-      <w:proofErr w:type="spellEnd"/>
-      <w:r>
-        <w:rPr>
-          <w:rFonts w:ascii="Calibri" w:hAnsi="Calibri"/>
-          <w:sz w:val="22"/>
-          <w:szCs w:val="22"/>
-        </w:rPr>
-        <w:t xml:space="preserve"> frag</w:t>
+        <w:t>8.5 uL Master Mix</w:t>
+      </w:r>
+    </w:p>
+    <w:p>
+      <w:pPr>
+        <w:rPr>
+          <w:rFonts w:ascii="Calibri" w:hAnsi="Calibri"/>
+          <w:sz w:val="22"/>
+          <w:szCs w:val="22"/>
+        </w:rPr>
+      </w:pPr>
+      <w:r>
+        <w:rPr>
+          <w:rFonts w:ascii="Calibri" w:hAnsi="Calibri"/>
+          <w:sz w:val="22"/>
+          <w:szCs w:val="22"/>
+        </w:rPr>
+        <w:t>1 uL frag</w:t>
       </w:r>
       <w:r>
         <w:rPr>
@@ -437,23 +309,13 @@
         </w:rPr>
         <w:t>1 (</w:t>
       </w:r>
-      <w:proofErr w:type="spellStart"/>
-      <w:r>
-        <w:rPr>
-          <w:rFonts w:ascii="Calibri" w:hAnsi="Calibri"/>
-          <w:sz w:val="22"/>
-          <w:szCs w:val="22"/>
-        </w:rPr>
-        <w:t>ispA</w:t>
-      </w:r>
-      <w:proofErr w:type="spellEnd"/>
-      <w:r>
-        <w:rPr>
-          <w:rFonts w:ascii="Calibri" w:hAnsi="Calibri"/>
-          <w:sz w:val="22"/>
-          <w:szCs w:val="22"/>
-        </w:rPr>
-        <w:t xml:space="preserve"># </w:t>
+      <w:r>
+        <w:rPr>
+          <w:rFonts w:ascii="Calibri" w:hAnsi="Calibri"/>
+          <w:sz w:val="22"/>
+          <w:szCs w:val="22"/>
+        </w:rPr>
+        <w:t xml:space="preserve">ispA# </w:t>
       </w:r>
       <w:r>
         <w:rPr>
@@ -478,25 +340,7 @@
           <w:sz w:val="22"/>
           <w:szCs w:val="22"/>
         </w:rPr>
-        <w:t xml:space="preserve">0.5 </w:t>
-      </w:r>
-      <w:proofErr w:type="spellStart"/>
-      <w:r>
-        <w:rPr>
-          <w:rFonts w:ascii="Calibri" w:hAnsi="Calibri"/>
-          <w:sz w:val="22"/>
-          <w:szCs w:val="22"/>
-        </w:rPr>
-        <w:t>uL</w:t>
-      </w:r>
-      <w:proofErr w:type="spellEnd"/>
-      <w:r>
-        <w:rPr>
-          <w:rFonts w:ascii="Calibri" w:hAnsi="Calibri"/>
-          <w:sz w:val="22"/>
-          <w:szCs w:val="22"/>
-        </w:rPr>
-        <w:t xml:space="preserve"> T4 DNA ligase</w:t>
+        <w:t>0.5 uL T4 DNA ligase</w:t>
       </w:r>
     </w:p>
     <w:p>
@@ -540,7 +384,6 @@
           <w:szCs w:val="22"/>
         </w:rPr>
       </w:pPr>
-      <w:proofErr w:type="spellStart"/>
       <w:r>
         <w:rPr>
           <w:rFonts w:ascii="Calibri" w:hAnsi="Calibri"/>
@@ -550,7 +393,6 @@
         </w:rPr>
         <w:t>dna</w:t>
       </w:r>
-      <w:proofErr w:type="spellEnd"/>
       <w:r>
         <w:rPr>
           <w:rFonts w:ascii="Calibri" w:hAnsi="Calibri"/>
@@ -621,7 +463,7 @@
           <w:sz w:val="22"/>
           <w:szCs w:val="22"/>
         </w:rPr>
-        <w:t>__</w:t>
+        <w:t>F6</w:t>
       </w:r>
     </w:p>
     <w:p>
@@ -675,7 +517,7 @@
           <w:sz w:val="22"/>
           <w:szCs w:val="22"/>
         </w:rPr>
-        <w:t>__</w:t>
+        <w:t>A6</w:t>
       </w:r>
     </w:p>
     <w:p>
@@ -729,7 +571,7 @@
           <w:sz w:val="22"/>
           <w:szCs w:val="22"/>
         </w:rPr>
-        <w:t>__</w:t>
+        <w:t>B6</w:t>
       </w:r>
     </w:p>
     <w:p>
@@ -783,7 +625,7 @@
           <w:sz w:val="22"/>
           <w:szCs w:val="22"/>
         </w:rPr>
-        <w:t>__</w:t>
+        <w:t>C6</w:t>
       </w:r>
     </w:p>
     <w:p>
@@ -837,7 +679,7 @@
           <w:sz w:val="22"/>
           <w:szCs w:val="22"/>
         </w:rPr>
-        <w:t>__</w:t>
+        <w:t>D6</w:t>
       </w:r>
     </w:p>
     <w:p>
@@ -891,7 +733,7 @@
           <w:sz w:val="22"/>
           <w:szCs w:val="22"/>
         </w:rPr>
-        <w:t>__</w:t>
+        <w:t>E6</w:t>
       </w:r>
     </w:p>
     <w:p>

</xml_diff>

<commit_message>
Corrected assembly master mix calculations
</commit_message>
<xml_diff>
--- a/Labsheets/Team3ispA_Assembly.docx
+++ b/Labsheets/Team3ispA_Assembly.docx
@@ -126,6 +126,105 @@
           <w:sz w:val="22"/>
           <w:szCs w:val="22"/>
         </w:rPr>
+        <w:t>33</w:t>
+      </w:r>
+      <w:r>
+        <w:rPr>
+          <w:rFonts w:ascii="Calibri" w:hAnsi="Calibri"/>
+          <w:sz w:val="22"/>
+          <w:szCs w:val="22"/>
+        </w:rPr>
+        <w:t xml:space="preserve"> uL ddH2O</w:t>
+      </w:r>
+    </w:p>
+    <w:p>
+      <w:pPr>
+        <w:rPr>
+          <w:rFonts w:ascii="Calibri" w:hAnsi="Calibri"/>
+          <w:sz w:val="22"/>
+          <w:szCs w:val="22"/>
+        </w:rPr>
+      </w:pPr>
+      <w:r>
+        <w:rPr>
+          <w:rFonts w:ascii="Calibri" w:hAnsi="Calibri"/>
+          <w:sz w:val="22"/>
+          <w:szCs w:val="22"/>
+        </w:rPr>
+        <w:t>5.5</w:t>
+      </w:r>
+      <w:r>
+        <w:rPr>
+          <w:rFonts w:ascii="Calibri" w:hAnsi="Calibri"/>
+          <w:sz w:val="22"/>
+          <w:szCs w:val="22"/>
+        </w:rPr>
+        <w:t xml:space="preserve"> uL 10x T4 DNA Ligase Buffer</w:t>
+      </w:r>
+    </w:p>
+    <w:p>
+      <w:pPr>
+        <w:rPr>
+          <w:rFonts w:ascii="Calibri" w:hAnsi="Calibri"/>
+          <w:sz w:val="22"/>
+          <w:szCs w:val="22"/>
+        </w:rPr>
+      </w:pPr>
+      <w:r>
+        <w:rPr>
+          <w:rFonts w:ascii="Calibri" w:hAnsi="Calibri"/>
+          <w:sz w:val="22"/>
+          <w:szCs w:val="22"/>
+        </w:rPr>
+        <w:t>5.5</w:t>
+      </w:r>
+      <w:r>
+        <w:rPr>
+          <w:rFonts w:ascii="Calibri" w:hAnsi="Calibri"/>
+          <w:sz w:val="22"/>
+          <w:szCs w:val="22"/>
+        </w:rPr>
+        <w:t xml:space="preserve"> uL </w:t>
+      </w:r>
+      <w:r>
+        <w:rPr>
+          <w:rFonts w:ascii="Calibri" w:hAnsi="Calibri"/>
+          <w:sz w:val="22"/>
+          <w:szCs w:val="22"/>
+        </w:rPr>
+        <w:t>frag2 (</w:t>
+      </w:r>
+      <w:r>
+        <w:rPr>
+          <w:rFonts w:ascii="Calibri" w:hAnsi="Calibri"/>
+          <w:sz w:val="22"/>
+          <w:szCs w:val="22"/>
+        </w:rPr>
+        <w:t>back1</w:t>
+      </w:r>
+      <w:r>
+        <w:rPr>
+          <w:rFonts w:ascii="Calibri" w:hAnsi="Calibri"/>
+          <w:sz w:val="22"/>
+          <w:szCs w:val="22"/>
+        </w:rPr>
+        <w:t>)</w:t>
+      </w:r>
+    </w:p>
+    <w:p>
+      <w:pPr>
+        <w:rPr>
+          <w:rFonts w:ascii="Calibri" w:hAnsi="Calibri"/>
+          <w:sz w:val="22"/>
+          <w:szCs w:val="22"/>
+        </w:rPr>
+      </w:pPr>
+      <w:r>
+        <w:rPr>
+          <w:rFonts w:ascii="Calibri" w:hAnsi="Calibri"/>
+          <w:sz w:val="22"/>
+          <w:szCs w:val="22"/>
+        </w:rPr>
         <w:t>2</w:t>
       </w:r>
       <w:r>
@@ -134,90 +233,15 @@
           <w:sz w:val="22"/>
           <w:szCs w:val="22"/>
         </w:rPr>
-        <w:t>6</w:t>
-      </w:r>
-      <w:r>
-        <w:rPr>
-          <w:rFonts w:ascii="Calibri" w:hAnsi="Calibri"/>
-          <w:sz w:val="22"/>
-          <w:szCs w:val="22"/>
-        </w:rPr>
-        <w:t xml:space="preserve"> uL ddH2O</w:t>
-      </w:r>
-    </w:p>
-    <w:p>
-      <w:pPr>
-        <w:rPr>
-          <w:rFonts w:ascii="Calibri" w:hAnsi="Calibri"/>
-          <w:sz w:val="22"/>
-          <w:szCs w:val="22"/>
-        </w:rPr>
-      </w:pPr>
-      <w:r>
-        <w:rPr>
-          <w:rFonts w:ascii="Calibri" w:hAnsi="Calibri"/>
-          <w:sz w:val="22"/>
-          <w:szCs w:val="22"/>
-        </w:rPr>
-        <w:t>4 uL 10x T4 DNA Ligase Buffer</w:t>
-      </w:r>
-    </w:p>
-    <w:p>
-      <w:pPr>
-        <w:rPr>
-          <w:rFonts w:ascii="Calibri" w:hAnsi="Calibri"/>
-          <w:sz w:val="22"/>
-          <w:szCs w:val="22"/>
-        </w:rPr>
-      </w:pPr>
-      <w:r>
-        <w:rPr>
-          <w:rFonts w:ascii="Calibri" w:hAnsi="Calibri"/>
-          <w:sz w:val="22"/>
-          <w:szCs w:val="22"/>
-        </w:rPr>
-        <w:t xml:space="preserve">2 uL </w:t>
-      </w:r>
-      <w:r>
-        <w:rPr>
-          <w:rFonts w:ascii="Calibri" w:hAnsi="Calibri"/>
-          <w:sz w:val="22"/>
-          <w:szCs w:val="22"/>
-        </w:rPr>
-        <w:t>frag2 (</w:t>
-      </w:r>
-      <w:r>
-        <w:rPr>
-          <w:rFonts w:ascii="Calibri" w:hAnsi="Calibri"/>
-          <w:sz w:val="22"/>
-          <w:szCs w:val="22"/>
-        </w:rPr>
-        <w:t>back1</w:t>
-      </w:r>
-      <w:r>
-        <w:rPr>
-          <w:rFonts w:ascii="Calibri" w:hAnsi="Calibri"/>
-          <w:sz w:val="22"/>
-          <w:szCs w:val="22"/>
-        </w:rPr>
-        <w:t>)</w:t>
-      </w:r>
-    </w:p>
-    <w:p>
-      <w:pPr>
-        <w:rPr>
-          <w:rFonts w:ascii="Calibri" w:hAnsi="Calibri"/>
-          <w:sz w:val="22"/>
-          <w:szCs w:val="22"/>
-        </w:rPr>
-      </w:pPr>
-      <w:r>
-        <w:rPr>
-          <w:rFonts w:ascii="Calibri" w:hAnsi="Calibri"/>
-          <w:sz w:val="22"/>
-          <w:szCs w:val="22"/>
-        </w:rPr>
-        <w:t>2 uL BsaI</w:t>
+        <w:t>.75</w:t>
+      </w:r>
+      <w:r>
+        <w:rPr>
+          <w:rFonts w:ascii="Calibri" w:hAnsi="Calibri"/>
+          <w:sz w:val="22"/>
+          <w:szCs w:val="22"/>
+        </w:rPr>
+        <w:t xml:space="preserve"> uL BsaI</w:t>
       </w:r>
     </w:p>
     <w:p>

</xml_diff>